<commit_message>
added in project progression plan phases along with completion dates.
</commit_message>
<xml_diff>
--- a/designDoc.docx
+++ b/designDoc.docx
@@ -112,27 +112,7 @@
           <w:szCs w:val="24"/>
         </w:rPr>
         <w:tab/>
-        <w:t xml:space="preserve">The interface that this instrument would be played through is the web browser, </w:t>
-      </w:r>
-      <w:proofErr w:type="gramStart"/>
-      <w:r>
-        <w:rPr>
-          <w:rFonts w:ascii="Helvetica" w:eastAsia="Times New Roman" w:hAnsi="Helvetica" w:cs="Helvetica"/>
-          <w:color w:val="333333"/>
-          <w:sz w:val="24"/>
-          <w:szCs w:val="24"/>
-        </w:rPr>
-        <w:t>specifically</w:t>
-      </w:r>
-      <w:proofErr w:type="gramEnd"/>
-      <w:r>
-        <w:rPr>
-          <w:rFonts w:ascii="Helvetica" w:eastAsia="Times New Roman" w:hAnsi="Helvetica" w:cs="Helvetica"/>
-          <w:color w:val="333333"/>
-          <w:sz w:val="24"/>
-          <w:szCs w:val="24"/>
-        </w:rPr>
-        <w:t xml:space="preserve"> an H</w:t>
+        <w:t>The interface that this instrument would be played through is the web browser, specifically an H</w:t>
       </w:r>
       <w:r>
         <w:rPr>
@@ -1179,6 +1159,610 @@
           <w:szCs w:val="24"/>
         </w:rPr>
       </w:pPr>
+    </w:p>
+    <w:p>
+      <w:pPr>
+        <w:shd w:val="clear" w:color="auto" w:fill="FFFFFF"/>
+        <w:spacing w:before="100" w:beforeAutospacing="1" w:after="100" w:afterAutospacing="1" w:line="480" w:lineRule="auto"/>
+        <w:ind w:left="15"/>
+        <w:rPr>
+          <w:rFonts w:ascii="Helvetica" w:eastAsia="Times New Roman" w:hAnsi="Helvetica" w:cs="Helvetica"/>
+          <w:color w:val="333333"/>
+          <w:sz w:val="24"/>
+          <w:szCs w:val="24"/>
+        </w:rPr>
+      </w:pPr>
+      <w:r>
+        <w:rPr>
+          <w:rFonts w:ascii="Helvetica" w:eastAsia="Times New Roman" w:hAnsi="Helvetica" w:cs="Helvetica"/>
+          <w:color w:val="333333"/>
+          <w:sz w:val="24"/>
+          <w:szCs w:val="24"/>
+        </w:rPr>
+        <w:t>A Work</w:t>
+      </w:r>
+    </w:p>
+    <w:p>
+      <w:pPr>
+        <w:shd w:val="clear" w:color="auto" w:fill="FFFFFF"/>
+        <w:spacing w:before="100" w:beforeAutospacing="1" w:after="100" w:afterAutospacing="1" w:line="480" w:lineRule="auto"/>
+        <w:ind w:left="15"/>
+        <w:rPr>
+          <w:rFonts w:ascii="Helvetica" w:eastAsia="Times New Roman" w:hAnsi="Helvetica" w:cs="Helvetica"/>
+          <w:color w:val="333333"/>
+          <w:sz w:val="24"/>
+          <w:szCs w:val="24"/>
+        </w:rPr>
+      </w:pPr>
+      <w:r>
+        <w:rPr>
+          <w:rFonts w:ascii="Helvetica" w:eastAsia="Times New Roman" w:hAnsi="Helvetica" w:cs="Helvetica"/>
+          <w:color w:val="333333"/>
+          <w:sz w:val="24"/>
+          <w:szCs w:val="24"/>
+        </w:rPr>
+        <w:t>All functions outlined in the design document work properly. Concept combines unique qualities of the web medium in an artistic way. The site, and especially the instrument UI utilize familiar web iconography and practices to create an intuitive interface design that focuses strongly on usability. Code is easily read and clearly organized in an efficient manner and emphasizes best practices with regard to semantic and hierarchy design.</w:t>
+      </w:r>
+      <w:r>
+        <w:rPr>
+          <w:rFonts w:ascii="Helvetica" w:eastAsia="Times New Roman" w:hAnsi="Helvetica" w:cs="Helvetica"/>
+          <w:color w:val="333333"/>
+          <w:sz w:val="24"/>
+          <w:szCs w:val="24"/>
+        </w:rPr>
+        <w:t xml:space="preserve"> </w:t>
+      </w:r>
+      <w:r>
+        <w:rPr>
+          <w:rFonts w:ascii="Helvetica" w:eastAsia="Times New Roman" w:hAnsi="Helvetica" w:cs="Helvetica"/>
+          <w:color w:val="333333"/>
+          <w:sz w:val="24"/>
+          <w:szCs w:val="24"/>
+        </w:rPr>
+        <w:t>Site’s home page properly introduces the project and offers up simple instructions on the use and purpose of the site. Further details available through additional sections (about/references) provide additional details.</w:t>
+      </w:r>
+      <w:r>
+        <w:rPr>
+          <w:rFonts w:ascii="Helvetica" w:eastAsia="Times New Roman" w:hAnsi="Helvetica" w:cs="Helvetica"/>
+          <w:color w:val="333333"/>
+          <w:sz w:val="24"/>
+          <w:szCs w:val="24"/>
+        </w:rPr>
+        <w:t xml:space="preserve"> </w:t>
+      </w:r>
+      <w:r>
+        <w:rPr>
+          <w:rFonts w:ascii="Helvetica" w:eastAsia="Times New Roman" w:hAnsi="Helvetica" w:cs="Helvetica"/>
+          <w:color w:val="333333"/>
+          <w:sz w:val="24"/>
+          <w:szCs w:val="24"/>
+        </w:rPr>
+        <w:t>Site maintains a consistent aesthetic throughout different pages that is appropriate for its tone and usage.</w:t>
+      </w:r>
+    </w:p>
+    <w:p>
+      <w:pPr>
+        <w:shd w:val="clear" w:color="auto" w:fill="FFFFFF"/>
+        <w:spacing w:before="100" w:beforeAutospacing="1" w:after="100" w:afterAutospacing="1" w:line="480" w:lineRule="auto"/>
+        <w:ind w:left="15"/>
+        <w:rPr>
+          <w:rFonts w:ascii="Helvetica" w:eastAsia="Times New Roman" w:hAnsi="Helvetica" w:cs="Helvetica"/>
+          <w:color w:val="333333"/>
+          <w:sz w:val="24"/>
+          <w:szCs w:val="24"/>
+        </w:rPr>
+      </w:pPr>
+      <w:r>
+        <w:rPr>
+          <w:rFonts w:ascii="Helvetica" w:eastAsia="Times New Roman" w:hAnsi="Helvetica" w:cs="Helvetica"/>
+          <w:color w:val="333333"/>
+          <w:sz w:val="24"/>
+          <w:szCs w:val="24"/>
+        </w:rPr>
+        <w:t>B Work</w:t>
+      </w:r>
+    </w:p>
+    <w:p>
+      <w:pPr>
+        <w:shd w:val="clear" w:color="auto" w:fill="FFFFFF"/>
+        <w:spacing w:before="100" w:beforeAutospacing="1" w:after="100" w:afterAutospacing="1" w:line="480" w:lineRule="auto"/>
+        <w:ind w:left="15"/>
+        <w:rPr>
+          <w:rFonts w:ascii="Helvetica" w:eastAsia="Times New Roman" w:hAnsi="Helvetica" w:cs="Helvetica"/>
+          <w:color w:val="333333"/>
+          <w:sz w:val="24"/>
+          <w:szCs w:val="24"/>
+        </w:rPr>
+      </w:pPr>
+      <w:r>
+        <w:rPr>
+          <w:rFonts w:ascii="Helvetica" w:eastAsia="Times New Roman" w:hAnsi="Helvetica" w:cs="Helvetica"/>
+          <w:color w:val="333333"/>
+          <w:sz w:val="24"/>
+          <w:szCs w:val="24"/>
+        </w:rPr>
+        <w:t xml:space="preserve">Majority of functions outlined in the design document work properly, though little errors present. Concept </w:t>
+      </w:r>
+      <w:r>
+        <w:rPr>
+          <w:rFonts w:ascii="Helvetica" w:eastAsia="Times New Roman" w:hAnsi="Helvetica" w:cs="Helvetica"/>
+          <w:color w:val="333333"/>
+          <w:sz w:val="24"/>
+          <w:szCs w:val="24"/>
+        </w:rPr>
+        <w:t>includes some novel ideas</w:t>
+      </w:r>
+      <w:r>
+        <w:rPr>
+          <w:rFonts w:ascii="Helvetica" w:eastAsia="Times New Roman" w:hAnsi="Helvetica" w:cs="Helvetica"/>
+          <w:color w:val="333333"/>
+          <w:sz w:val="24"/>
+          <w:szCs w:val="24"/>
+        </w:rPr>
+        <w:t>. The site</w:t>
+      </w:r>
+      <w:r>
+        <w:rPr>
+          <w:rFonts w:ascii="Helvetica" w:eastAsia="Times New Roman" w:hAnsi="Helvetica" w:cs="Helvetica"/>
+          <w:color w:val="333333"/>
+          <w:sz w:val="24"/>
+          <w:szCs w:val="24"/>
+        </w:rPr>
+        <w:t>’s</w:t>
+      </w:r>
+      <w:r>
+        <w:rPr>
+          <w:rFonts w:ascii="Helvetica" w:eastAsia="Times New Roman" w:hAnsi="Helvetica" w:cs="Helvetica"/>
+          <w:color w:val="333333"/>
+          <w:sz w:val="24"/>
+          <w:szCs w:val="24"/>
+        </w:rPr>
+        <w:t xml:space="preserve"> interface design focuses on usability</w:t>
+      </w:r>
+      <w:r>
+        <w:rPr>
+          <w:rFonts w:ascii="Helvetica" w:eastAsia="Times New Roman" w:hAnsi="Helvetica" w:cs="Helvetica"/>
+          <w:color w:val="333333"/>
+          <w:sz w:val="24"/>
+          <w:szCs w:val="24"/>
+        </w:rPr>
+        <w:t>, but is not always clear</w:t>
+      </w:r>
+      <w:r>
+        <w:rPr>
+          <w:rFonts w:ascii="Helvetica" w:eastAsia="Times New Roman" w:hAnsi="Helvetica" w:cs="Helvetica"/>
+          <w:color w:val="333333"/>
+          <w:sz w:val="24"/>
+          <w:szCs w:val="24"/>
+        </w:rPr>
+        <w:t xml:space="preserve">. </w:t>
+      </w:r>
+      <w:r>
+        <w:rPr>
+          <w:rFonts w:ascii="Helvetica" w:eastAsia="Times New Roman" w:hAnsi="Helvetica" w:cs="Helvetica"/>
+          <w:color w:val="333333"/>
+          <w:sz w:val="24"/>
+          <w:szCs w:val="24"/>
+        </w:rPr>
+        <w:t>Code</w:t>
+      </w:r>
+      <w:r>
+        <w:rPr>
+          <w:rFonts w:ascii="Helvetica" w:eastAsia="Times New Roman" w:hAnsi="Helvetica" w:cs="Helvetica"/>
+          <w:color w:val="333333"/>
+          <w:sz w:val="24"/>
+          <w:szCs w:val="24"/>
+        </w:rPr>
+        <w:t xml:space="preserve"> </w:t>
+      </w:r>
+      <w:r>
+        <w:rPr>
+          <w:rFonts w:ascii="Helvetica" w:eastAsia="Times New Roman" w:hAnsi="Helvetica" w:cs="Helvetica"/>
+          <w:color w:val="333333"/>
+          <w:sz w:val="24"/>
+          <w:szCs w:val="24"/>
+        </w:rPr>
+        <w:t>could be organized in a more</w:t>
+      </w:r>
+      <w:r>
+        <w:rPr>
+          <w:rFonts w:ascii="Helvetica" w:eastAsia="Times New Roman" w:hAnsi="Helvetica" w:cs="Helvetica"/>
+          <w:color w:val="333333"/>
+          <w:sz w:val="24"/>
+          <w:szCs w:val="24"/>
+        </w:rPr>
+        <w:t xml:space="preserve"> efficient manner h regard to semantic and hierarchy design.</w:t>
+      </w:r>
+      <w:r>
+        <w:rPr>
+          <w:rFonts w:ascii="Helvetica" w:eastAsia="Times New Roman" w:hAnsi="Helvetica" w:cs="Helvetica"/>
+          <w:color w:val="333333"/>
+          <w:sz w:val="24"/>
+          <w:szCs w:val="24"/>
+        </w:rPr>
+        <w:t xml:space="preserve"> </w:t>
+      </w:r>
+      <w:r>
+        <w:rPr>
+          <w:rFonts w:ascii="Helvetica" w:eastAsia="Times New Roman" w:hAnsi="Helvetica" w:cs="Helvetica"/>
+          <w:color w:val="333333"/>
+          <w:sz w:val="24"/>
+          <w:szCs w:val="24"/>
+        </w:rPr>
+        <w:t xml:space="preserve">Site’s home page properly introduces the project and offers up simple instructions on the use and purpose of the site. Further </w:t>
+      </w:r>
+      <w:r>
+        <w:rPr>
+          <w:rFonts w:ascii="Helvetica" w:eastAsia="Times New Roman" w:hAnsi="Helvetica" w:cs="Helvetica"/>
+          <w:color w:val="333333"/>
+          <w:sz w:val="24"/>
+          <w:szCs w:val="24"/>
+        </w:rPr>
+        <w:lastRenderedPageBreak/>
+        <w:t>details available through additional sections (about/references) provide additional details.</w:t>
+      </w:r>
+      <w:r>
+        <w:rPr>
+          <w:rFonts w:ascii="Helvetica" w:eastAsia="Times New Roman" w:hAnsi="Helvetica" w:cs="Helvetica"/>
+          <w:color w:val="333333"/>
+          <w:sz w:val="24"/>
+          <w:szCs w:val="24"/>
+        </w:rPr>
+        <w:t xml:space="preserve"> </w:t>
+      </w:r>
+      <w:r>
+        <w:rPr>
+          <w:rFonts w:ascii="Helvetica" w:eastAsia="Times New Roman" w:hAnsi="Helvetica" w:cs="Helvetica"/>
+          <w:color w:val="333333"/>
+          <w:sz w:val="24"/>
+          <w:szCs w:val="24"/>
+        </w:rPr>
+        <w:t>Site maintains a consistent aesthetic</w:t>
+      </w:r>
+      <w:r>
+        <w:rPr>
+          <w:rFonts w:ascii="Helvetica" w:eastAsia="Times New Roman" w:hAnsi="Helvetica" w:cs="Helvetica"/>
+          <w:color w:val="333333"/>
+          <w:sz w:val="24"/>
+          <w:szCs w:val="24"/>
+        </w:rPr>
+        <w:t xml:space="preserve"> but needs improvement. </w:t>
+      </w:r>
+      <w:r>
+        <w:rPr>
+          <w:rFonts w:ascii="Helvetica" w:eastAsia="Times New Roman" w:hAnsi="Helvetica" w:cs="Helvetica"/>
+          <w:color w:val="333333"/>
+          <w:sz w:val="24"/>
+          <w:szCs w:val="24"/>
+        </w:rPr>
+        <w:t>.</w:t>
+      </w:r>
+    </w:p>
+    <w:p>
+      <w:pPr>
+        <w:shd w:val="clear" w:color="auto" w:fill="FFFFFF"/>
+        <w:spacing w:before="100" w:beforeAutospacing="1" w:after="100" w:afterAutospacing="1" w:line="480" w:lineRule="auto"/>
+        <w:ind w:left="15"/>
+        <w:rPr>
+          <w:rFonts w:ascii="Helvetica" w:eastAsia="Times New Roman" w:hAnsi="Helvetica" w:cs="Helvetica"/>
+          <w:color w:val="333333"/>
+          <w:sz w:val="24"/>
+          <w:szCs w:val="24"/>
+        </w:rPr>
+      </w:pPr>
+      <w:r>
+        <w:rPr>
+          <w:rFonts w:ascii="Helvetica" w:eastAsia="Times New Roman" w:hAnsi="Helvetica" w:cs="Helvetica"/>
+          <w:color w:val="333333"/>
+          <w:sz w:val="24"/>
+          <w:szCs w:val="24"/>
+        </w:rPr>
+        <w:t>C Work</w:t>
+      </w:r>
+    </w:p>
+    <w:p>
+      <w:pPr>
+        <w:shd w:val="clear" w:color="auto" w:fill="FFFFFF"/>
+        <w:spacing w:before="100" w:beforeAutospacing="1" w:after="100" w:afterAutospacing="1" w:line="480" w:lineRule="auto"/>
+        <w:ind w:left="15"/>
+        <w:rPr>
+          <w:rFonts w:ascii="Helvetica" w:eastAsia="Times New Roman" w:hAnsi="Helvetica" w:cs="Helvetica"/>
+          <w:color w:val="333333"/>
+          <w:sz w:val="24"/>
+          <w:szCs w:val="24"/>
+        </w:rPr>
+      </w:pPr>
+      <w:r>
+        <w:rPr>
+          <w:rFonts w:ascii="Helvetica" w:eastAsia="Times New Roman" w:hAnsi="Helvetica" w:cs="Helvetica"/>
+          <w:color w:val="333333"/>
+          <w:sz w:val="24"/>
+          <w:szCs w:val="24"/>
+        </w:rPr>
+        <w:t>Missing some essential functionality described in design document. Concept not fully realized. Usage of site not immediately recognizable. Code is organized in a chaotic and non-intuitive way. Aesthetics are inconsistent or look unfinished.</w:t>
+      </w:r>
+    </w:p>
+    <w:p>
+      <w:pPr>
+        <w:shd w:val="clear" w:color="auto" w:fill="FFFFFF"/>
+        <w:spacing w:before="100" w:beforeAutospacing="1" w:after="100" w:afterAutospacing="1" w:line="480" w:lineRule="auto"/>
+        <w:ind w:left="15"/>
+        <w:rPr>
+          <w:rFonts w:ascii="Helvetica" w:eastAsia="Times New Roman" w:hAnsi="Helvetica" w:cs="Helvetica"/>
+          <w:color w:val="333333"/>
+          <w:sz w:val="24"/>
+          <w:szCs w:val="24"/>
+        </w:rPr>
+      </w:pPr>
+      <w:r>
+        <w:rPr>
+          <w:rFonts w:ascii="Helvetica" w:eastAsia="Times New Roman" w:hAnsi="Helvetica" w:cs="Helvetica"/>
+          <w:color w:val="333333"/>
+          <w:sz w:val="24"/>
+          <w:szCs w:val="24"/>
+        </w:rPr>
+        <w:t>D Work:</w:t>
+      </w:r>
+    </w:p>
+    <w:p>
+      <w:pPr>
+        <w:shd w:val="clear" w:color="auto" w:fill="FFFFFF"/>
+        <w:spacing w:before="100" w:beforeAutospacing="1" w:after="100" w:afterAutospacing="1" w:line="480" w:lineRule="auto"/>
+        <w:ind w:left="15"/>
+        <w:rPr>
+          <w:rFonts w:ascii="Helvetica" w:eastAsia="Times New Roman" w:hAnsi="Helvetica" w:cs="Helvetica"/>
+          <w:color w:val="333333"/>
+          <w:sz w:val="24"/>
+          <w:szCs w:val="24"/>
+        </w:rPr>
+      </w:pPr>
+      <w:r>
+        <w:rPr>
+          <w:rFonts w:ascii="Helvetica" w:eastAsia="Times New Roman" w:hAnsi="Helvetica" w:cs="Helvetica"/>
+          <w:color w:val="333333"/>
+          <w:sz w:val="24"/>
+          <w:szCs w:val="24"/>
+        </w:rPr>
+        <w:t>Project does not function as outlined. Concept not realized. Confusing site organization. Code is unreadable. Aesthetics not consistent.</w:t>
+      </w:r>
+    </w:p>
+    <w:p>
+      <w:pPr>
+        <w:shd w:val="clear" w:color="auto" w:fill="FFFFFF"/>
+        <w:spacing w:before="100" w:beforeAutospacing="1" w:after="100" w:afterAutospacing="1" w:line="480" w:lineRule="auto"/>
+        <w:ind w:left="15"/>
+        <w:rPr>
+          <w:rFonts w:ascii="Helvetica" w:eastAsia="Times New Roman" w:hAnsi="Helvetica" w:cs="Helvetica"/>
+          <w:color w:val="333333"/>
+          <w:sz w:val="24"/>
+          <w:szCs w:val="24"/>
+        </w:rPr>
+      </w:pPr>
+      <w:r>
+        <w:rPr>
+          <w:rFonts w:ascii="Helvetica" w:eastAsia="Times New Roman" w:hAnsi="Helvetica" w:cs="Helvetica"/>
+          <w:color w:val="333333"/>
+          <w:sz w:val="24"/>
+          <w:szCs w:val="24"/>
+        </w:rPr>
+        <w:t>F Work:</w:t>
+      </w:r>
+    </w:p>
+    <w:p>
+      <w:pPr>
+        <w:shd w:val="clear" w:color="auto" w:fill="FFFFFF"/>
+        <w:spacing w:before="100" w:beforeAutospacing="1" w:after="100" w:afterAutospacing="1" w:line="480" w:lineRule="auto"/>
+        <w:ind w:left="15"/>
+        <w:rPr>
+          <w:rFonts w:ascii="Helvetica" w:eastAsia="Times New Roman" w:hAnsi="Helvetica" w:cs="Helvetica"/>
+          <w:color w:val="333333"/>
+          <w:sz w:val="24"/>
+          <w:szCs w:val="24"/>
+        </w:rPr>
+      </w:pPr>
+      <w:r>
+        <w:rPr>
+          <w:rFonts w:ascii="Helvetica" w:eastAsia="Times New Roman" w:hAnsi="Helvetica" w:cs="Helvetica"/>
+          <w:color w:val="333333"/>
+          <w:sz w:val="24"/>
+          <w:szCs w:val="24"/>
+        </w:rPr>
+        <w:t>Missing nearly all qualities outlined in rubric.</w:t>
+      </w:r>
+    </w:p>
+    <w:p>
+      <w:pPr>
+        <w:rPr>
+          <w:rFonts w:ascii="Helvetica" w:eastAsia="Times New Roman" w:hAnsi="Helvetica" w:cs="Helvetica"/>
+          <w:color w:val="333333"/>
+          <w:sz w:val="24"/>
+          <w:szCs w:val="24"/>
+        </w:rPr>
+      </w:pPr>
+      <w:r>
+        <w:rPr>
+          <w:rFonts w:ascii="Helvetica" w:eastAsia="Times New Roman" w:hAnsi="Helvetica" w:cs="Helvetica"/>
+          <w:color w:val="333333"/>
+          <w:sz w:val="24"/>
+          <w:szCs w:val="24"/>
+        </w:rPr>
+        <w:br w:type="page"/>
+      </w:r>
+    </w:p>
+    <w:p>
+      <w:pPr>
+        <w:shd w:val="clear" w:color="auto" w:fill="FFFFFF"/>
+        <w:spacing w:before="100" w:beforeAutospacing="1" w:after="100" w:afterAutospacing="1" w:line="480" w:lineRule="auto"/>
+        <w:ind w:left="15"/>
+        <w:rPr>
+          <w:rFonts w:ascii="Helvetica" w:eastAsia="Times New Roman" w:hAnsi="Helvetica" w:cs="Helvetica"/>
+          <w:color w:val="333333"/>
+          <w:sz w:val="24"/>
+          <w:szCs w:val="24"/>
+        </w:rPr>
+      </w:pPr>
+      <w:r>
+        <w:rPr>
+          <w:rFonts w:ascii="Helvetica" w:eastAsia="Times New Roman" w:hAnsi="Helvetica" w:cs="Helvetica"/>
+          <w:color w:val="333333"/>
+          <w:sz w:val="24"/>
+          <w:szCs w:val="24"/>
+        </w:rPr>
+        <w:lastRenderedPageBreak/>
+        <w:t>Project Planning, Scheduling</w:t>
+      </w:r>
+      <w:r>
+        <w:rPr>
+          <w:rFonts w:ascii="Helvetica" w:eastAsia="Times New Roman" w:hAnsi="Helvetica" w:cs="Helvetica"/>
+          <w:color w:val="333333"/>
+          <w:sz w:val="24"/>
+          <w:szCs w:val="24"/>
+        </w:rPr>
+        <w:t xml:space="preserve">, and </w:t>
+      </w:r>
+      <w:r>
+        <w:rPr>
+          <w:rFonts w:ascii="Helvetica" w:eastAsia="Times New Roman" w:hAnsi="Helvetica" w:cs="Helvetica"/>
+          <w:color w:val="333333"/>
+          <w:sz w:val="24"/>
+          <w:szCs w:val="24"/>
+        </w:rPr>
+        <w:t>Roles:</w:t>
+      </w:r>
+    </w:p>
+    <w:p>
+      <w:pPr>
+        <w:shd w:val="clear" w:color="auto" w:fill="FFFFFF"/>
+        <w:spacing w:before="100" w:beforeAutospacing="1" w:after="100" w:afterAutospacing="1" w:line="480" w:lineRule="auto"/>
+        <w:ind w:left="15"/>
+        <w:rPr>
+          <w:rFonts w:ascii="Helvetica" w:eastAsia="Times New Roman" w:hAnsi="Helvetica" w:cs="Helvetica"/>
+          <w:color w:val="333333"/>
+          <w:sz w:val="24"/>
+          <w:szCs w:val="24"/>
+        </w:rPr>
+      </w:pPr>
+    </w:p>
+    <w:p>
+      <w:pPr>
+        <w:shd w:val="clear" w:color="auto" w:fill="FFFFFF"/>
+        <w:spacing w:before="100" w:beforeAutospacing="1" w:after="100" w:afterAutospacing="1" w:line="480" w:lineRule="auto"/>
+        <w:ind w:left="15"/>
+        <w:rPr>
+          <w:rFonts w:ascii="Helvetica" w:eastAsia="Times New Roman" w:hAnsi="Helvetica" w:cs="Helvetica"/>
+          <w:b/>
+          <w:color w:val="333333"/>
+          <w:sz w:val="24"/>
+          <w:szCs w:val="24"/>
+        </w:rPr>
+      </w:pPr>
+      <w:r>
+        <w:rPr>
+          <w:rFonts w:ascii="Helvetica" w:eastAsia="Times New Roman" w:hAnsi="Helvetica" w:cs="Helvetica"/>
+          <w:b/>
+          <w:color w:val="333333"/>
+          <w:sz w:val="24"/>
+          <w:szCs w:val="24"/>
+        </w:rPr>
+        <w:t>PHASE 1</w:t>
+      </w:r>
+      <w:r>
+        <w:rPr>
+          <w:rFonts w:ascii="Helvetica" w:eastAsia="Times New Roman" w:hAnsi="Helvetica" w:cs="Helvetica"/>
+          <w:b/>
+          <w:color w:val="333333"/>
+          <w:sz w:val="24"/>
+          <w:szCs w:val="24"/>
+        </w:rPr>
+        <w:t xml:space="preserve"> (Significant progress by 10/30, completion by 11/6)</w:t>
+      </w:r>
+    </w:p>
+    <w:p>
+      <w:pPr>
+        <w:shd w:val="clear" w:color="auto" w:fill="FFFFFF"/>
+        <w:spacing w:before="100" w:beforeAutospacing="1" w:after="100" w:afterAutospacing="1" w:line="480" w:lineRule="auto"/>
+        <w:ind w:left="15"/>
+        <w:rPr>
+          <w:rFonts w:ascii="Helvetica" w:eastAsia="Times New Roman" w:hAnsi="Helvetica" w:cs="Helvetica"/>
+          <w:color w:val="333333"/>
+          <w:sz w:val="24"/>
+          <w:szCs w:val="24"/>
+        </w:rPr>
+      </w:pPr>
+      <w:r>
+        <w:rPr>
+          <w:rFonts w:ascii="Helvetica" w:eastAsia="Times New Roman" w:hAnsi="Helvetica" w:cs="Helvetica"/>
+          <w:color w:val="333333"/>
+          <w:sz w:val="24"/>
+          <w:szCs w:val="24"/>
+        </w:rPr>
+        <w:t>Creating the site</w:t>
+      </w:r>
+    </w:p>
+    <w:p>
+      <w:pPr>
+        <w:shd w:val="clear" w:color="auto" w:fill="FFFFFF"/>
+        <w:spacing w:before="100" w:beforeAutospacing="1" w:after="100" w:afterAutospacing="1" w:line="480" w:lineRule="auto"/>
+        <w:ind w:left="15"/>
+        <w:rPr>
+          <w:rFonts w:ascii="Helvetica" w:eastAsia="Times New Roman" w:hAnsi="Helvetica" w:cs="Helvetica"/>
+          <w:color w:val="333333"/>
+          <w:sz w:val="24"/>
+          <w:szCs w:val="24"/>
+        </w:rPr>
+      </w:pPr>
+      <w:r>
+        <w:rPr>
+          <w:rFonts w:ascii="Helvetica" w:eastAsia="Times New Roman" w:hAnsi="Helvetica" w:cs="Helvetica"/>
+          <w:color w:val="333333"/>
+          <w:sz w:val="24"/>
+          <w:szCs w:val="24"/>
+        </w:rPr>
+        <w:tab/>
+      </w:r>
+      <w:proofErr w:type="spellStart"/>
+      <w:r>
+        <w:rPr>
+          <w:rFonts w:ascii="Helvetica" w:eastAsia="Times New Roman" w:hAnsi="Helvetica" w:cs="Helvetica"/>
+          <w:color w:val="333333"/>
+          <w:sz w:val="24"/>
+          <w:szCs w:val="24"/>
+        </w:rPr>
+        <w:t>Wireframed</w:t>
+      </w:r>
+      <w:proofErr w:type="spellEnd"/>
+      <w:r>
+        <w:rPr>
+          <w:rFonts w:ascii="Helvetica" w:eastAsia="Times New Roman" w:hAnsi="Helvetica" w:cs="Helvetica"/>
+          <w:color w:val="333333"/>
+          <w:sz w:val="24"/>
+          <w:szCs w:val="24"/>
+        </w:rPr>
+        <w:t xml:space="preserve"> site plan</w:t>
+      </w:r>
+    </w:p>
+    <w:p>
+      <w:pPr>
+        <w:shd w:val="clear" w:color="auto" w:fill="FFFFFF"/>
+        <w:spacing w:before="100" w:beforeAutospacing="1" w:after="100" w:afterAutospacing="1" w:line="480" w:lineRule="auto"/>
+        <w:ind w:left="15"/>
+        <w:rPr>
+          <w:rFonts w:ascii="Helvetica" w:eastAsia="Times New Roman" w:hAnsi="Helvetica" w:cs="Helvetica"/>
+          <w:color w:val="333333"/>
+          <w:sz w:val="24"/>
+          <w:szCs w:val="24"/>
+        </w:rPr>
+      </w:pPr>
+      <w:r>
+        <w:rPr>
+          <w:rFonts w:ascii="Helvetica" w:eastAsia="Times New Roman" w:hAnsi="Helvetica" w:cs="Helvetica"/>
+          <w:color w:val="333333"/>
+          <w:sz w:val="24"/>
+          <w:szCs w:val="24"/>
+        </w:rPr>
+        <w:tab/>
+        <w:t>Coding the HTML</w:t>
+      </w:r>
       <w:bookmarkStart w:id="0" w:name="_GoBack"/>
       <w:bookmarkEnd w:id="0"/>
     </w:p>
@@ -1201,226 +1785,163 @@
           <w:sz w:val="24"/>
           <w:szCs w:val="24"/>
         </w:rPr>
-        <w:t>A Work</w:t>
-      </w:r>
-    </w:p>
-    <w:p>
-      <w:pPr>
-        <w:shd w:val="clear" w:color="auto" w:fill="FFFFFF"/>
-        <w:spacing w:before="100" w:beforeAutospacing="1" w:after="100" w:afterAutospacing="1" w:line="480" w:lineRule="auto"/>
-        <w:ind w:left="15"/>
-        <w:rPr>
-          <w:rFonts w:ascii="Helvetica" w:eastAsia="Times New Roman" w:hAnsi="Helvetica" w:cs="Helvetica"/>
-          <w:color w:val="333333"/>
-          <w:sz w:val="24"/>
-          <w:szCs w:val="24"/>
-        </w:rPr>
-      </w:pPr>
-      <w:r>
-        <w:rPr>
-          <w:rFonts w:ascii="Helvetica" w:eastAsia="Times New Roman" w:hAnsi="Helvetica" w:cs="Helvetica"/>
-          <w:color w:val="333333"/>
-          <w:sz w:val="24"/>
-          <w:szCs w:val="24"/>
-        </w:rPr>
-        <w:t xml:space="preserve">All functions outlined in the design document work properly. Concept combines unique qualities of the web medium in an artistic way. </w:t>
-      </w:r>
-      <w:r>
-        <w:rPr>
-          <w:rFonts w:ascii="Helvetica" w:eastAsia="Times New Roman" w:hAnsi="Helvetica" w:cs="Helvetica"/>
-          <w:color w:val="333333"/>
-          <w:sz w:val="24"/>
-          <w:szCs w:val="24"/>
-        </w:rPr>
-        <w:t>The site, and especially the instrument UI utilize familiar web iconography and practices to create an intuitive interface design that focuses strongly on usability. Code is easily read and clearly organized in an efficient manner and emphasizes best practices with regard to semantic and hierarchy design.</w:t>
-      </w:r>
-      <w:r>
-        <w:rPr>
-          <w:rFonts w:ascii="Helvetica" w:eastAsia="Times New Roman" w:hAnsi="Helvetica" w:cs="Helvetica"/>
-          <w:color w:val="333333"/>
-          <w:sz w:val="24"/>
-          <w:szCs w:val="24"/>
-        </w:rPr>
-        <w:t xml:space="preserve"> </w:t>
-      </w:r>
-      <w:r>
-        <w:rPr>
-          <w:rFonts w:ascii="Helvetica" w:eastAsia="Times New Roman" w:hAnsi="Helvetica" w:cs="Helvetica"/>
-          <w:color w:val="333333"/>
-          <w:sz w:val="24"/>
-          <w:szCs w:val="24"/>
-        </w:rPr>
-        <w:t>Site’s home page properly introduces the project and offers up simple instructions on the use and purpose of the site. Further details available through additional sections (about/references) provide additional details.</w:t>
-      </w:r>
-      <w:r>
-        <w:rPr>
-          <w:rFonts w:ascii="Helvetica" w:eastAsia="Times New Roman" w:hAnsi="Helvetica" w:cs="Helvetica"/>
-          <w:color w:val="333333"/>
-          <w:sz w:val="24"/>
-          <w:szCs w:val="24"/>
-        </w:rPr>
-        <w:t xml:space="preserve"> </w:t>
-      </w:r>
-      <w:r>
-        <w:rPr>
-          <w:rFonts w:ascii="Helvetica" w:eastAsia="Times New Roman" w:hAnsi="Helvetica" w:cs="Helvetica"/>
-          <w:color w:val="333333"/>
-          <w:sz w:val="24"/>
-          <w:szCs w:val="24"/>
-        </w:rPr>
-        <w:t>Site maintains a consistent aesthetic throughout different pages that is appropriate for its tone and usage.</w:t>
-      </w:r>
-    </w:p>
-    <w:p>
-      <w:pPr>
-        <w:shd w:val="clear" w:color="auto" w:fill="FFFFFF"/>
-        <w:spacing w:before="100" w:beforeAutospacing="1" w:after="100" w:afterAutospacing="1" w:line="480" w:lineRule="auto"/>
-        <w:ind w:left="15"/>
-        <w:rPr>
-          <w:rFonts w:ascii="Helvetica" w:eastAsia="Times New Roman" w:hAnsi="Helvetica" w:cs="Helvetica"/>
-          <w:color w:val="333333"/>
-          <w:sz w:val="24"/>
-          <w:szCs w:val="24"/>
-        </w:rPr>
-      </w:pPr>
-      <w:r>
-        <w:rPr>
-          <w:rFonts w:ascii="Helvetica" w:eastAsia="Times New Roman" w:hAnsi="Helvetica" w:cs="Helvetica"/>
-          <w:color w:val="333333"/>
-          <w:sz w:val="24"/>
-          <w:szCs w:val="24"/>
-        </w:rPr>
-        <w:t>B Work</w:t>
-      </w:r>
-    </w:p>
-    <w:p>
-      <w:pPr>
-        <w:shd w:val="clear" w:color="auto" w:fill="FFFFFF"/>
-        <w:spacing w:before="100" w:beforeAutospacing="1" w:after="100" w:afterAutospacing="1" w:line="480" w:lineRule="auto"/>
-        <w:ind w:left="15"/>
-        <w:rPr>
-          <w:rFonts w:ascii="Helvetica" w:eastAsia="Times New Roman" w:hAnsi="Helvetica" w:cs="Helvetica"/>
-          <w:color w:val="333333"/>
-          <w:sz w:val="24"/>
-          <w:szCs w:val="24"/>
-        </w:rPr>
-      </w:pPr>
-      <w:r>
-        <w:rPr>
-          <w:rFonts w:ascii="Helvetica" w:eastAsia="Times New Roman" w:hAnsi="Helvetica" w:cs="Helvetica"/>
-          <w:color w:val="333333"/>
-          <w:sz w:val="24"/>
-          <w:szCs w:val="24"/>
-        </w:rPr>
-        <w:t>Majority of</w:t>
-      </w:r>
-      <w:r>
-        <w:rPr>
-          <w:rFonts w:ascii="Helvetica" w:eastAsia="Times New Roman" w:hAnsi="Helvetica" w:cs="Helvetica"/>
-          <w:color w:val="333333"/>
-          <w:sz w:val="24"/>
-          <w:szCs w:val="24"/>
-        </w:rPr>
-        <w:t xml:space="preserve"> functions outlined in the design document work properly</w:t>
-      </w:r>
-      <w:r>
-        <w:rPr>
-          <w:rFonts w:ascii="Helvetica" w:eastAsia="Times New Roman" w:hAnsi="Helvetica" w:cs="Helvetica"/>
-          <w:color w:val="333333"/>
-          <w:sz w:val="24"/>
-          <w:szCs w:val="24"/>
-        </w:rPr>
-        <w:t>, though little errors present</w:t>
-      </w:r>
-      <w:r>
-        <w:rPr>
-          <w:rFonts w:ascii="Helvetica" w:eastAsia="Times New Roman" w:hAnsi="Helvetica" w:cs="Helvetica"/>
-          <w:color w:val="333333"/>
-          <w:sz w:val="24"/>
-          <w:szCs w:val="24"/>
-        </w:rPr>
-        <w:t xml:space="preserve">. Concept </w:t>
-      </w:r>
-      <w:r>
-        <w:rPr>
-          <w:rFonts w:ascii="Helvetica" w:eastAsia="Times New Roman" w:hAnsi="Helvetica" w:cs="Helvetica"/>
-          <w:color w:val="333333"/>
-          <w:sz w:val="24"/>
-          <w:szCs w:val="24"/>
-        </w:rPr>
-        <w:t>includes some novel ideas</w:t>
-      </w:r>
-      <w:r>
-        <w:rPr>
-          <w:rFonts w:ascii="Helvetica" w:eastAsia="Times New Roman" w:hAnsi="Helvetica" w:cs="Helvetica"/>
-          <w:color w:val="333333"/>
-          <w:sz w:val="24"/>
-          <w:szCs w:val="24"/>
-        </w:rPr>
-        <w:t>. The site</w:t>
-      </w:r>
-      <w:r>
-        <w:rPr>
-          <w:rFonts w:ascii="Helvetica" w:eastAsia="Times New Roman" w:hAnsi="Helvetica" w:cs="Helvetica"/>
-          <w:color w:val="333333"/>
-          <w:sz w:val="24"/>
-          <w:szCs w:val="24"/>
-        </w:rPr>
-        <w:t>’s</w:t>
-      </w:r>
-      <w:r>
-        <w:rPr>
-          <w:rFonts w:ascii="Helvetica" w:eastAsia="Times New Roman" w:hAnsi="Helvetica" w:cs="Helvetica"/>
-          <w:color w:val="333333"/>
-          <w:sz w:val="24"/>
-          <w:szCs w:val="24"/>
-        </w:rPr>
-        <w:t xml:space="preserve"> interface design focuses on usability</w:t>
-      </w:r>
-      <w:r>
-        <w:rPr>
-          <w:rFonts w:ascii="Helvetica" w:eastAsia="Times New Roman" w:hAnsi="Helvetica" w:cs="Helvetica"/>
-          <w:color w:val="333333"/>
-          <w:sz w:val="24"/>
-          <w:szCs w:val="24"/>
-        </w:rPr>
-        <w:t>, but is not always clear</w:t>
-      </w:r>
-      <w:r>
-        <w:rPr>
-          <w:rFonts w:ascii="Helvetica" w:eastAsia="Times New Roman" w:hAnsi="Helvetica" w:cs="Helvetica"/>
-          <w:color w:val="333333"/>
-          <w:sz w:val="24"/>
-          <w:szCs w:val="24"/>
-        </w:rPr>
-        <w:t xml:space="preserve">. </w:t>
-      </w:r>
-      <w:r>
-        <w:rPr>
-          <w:rFonts w:ascii="Helvetica" w:eastAsia="Times New Roman" w:hAnsi="Helvetica" w:cs="Helvetica"/>
-          <w:color w:val="333333"/>
-          <w:sz w:val="24"/>
-          <w:szCs w:val="24"/>
-        </w:rPr>
-        <w:t>Code</w:t>
-      </w:r>
-      <w:r>
-        <w:rPr>
-          <w:rFonts w:ascii="Helvetica" w:eastAsia="Times New Roman" w:hAnsi="Helvetica" w:cs="Helvetica"/>
-          <w:color w:val="333333"/>
-          <w:sz w:val="24"/>
-          <w:szCs w:val="24"/>
-        </w:rPr>
-        <w:t xml:space="preserve"> </w:t>
-      </w:r>
-      <w:r>
-        <w:rPr>
-          <w:rFonts w:ascii="Helvetica" w:eastAsia="Times New Roman" w:hAnsi="Helvetica" w:cs="Helvetica"/>
-          <w:color w:val="333333"/>
-          <w:sz w:val="24"/>
-          <w:szCs w:val="24"/>
-        </w:rPr>
-        <w:t xml:space="preserve">could be organized in </w:t>
+        <w:tab/>
+        <w:t>Site Design/Aesthetics/Typography/Graphic Design/CSS</w:t>
+      </w:r>
+    </w:p>
+    <w:p>
+      <w:pPr>
+        <w:shd w:val="clear" w:color="auto" w:fill="FFFFFF"/>
+        <w:spacing w:before="100" w:beforeAutospacing="1" w:after="100" w:afterAutospacing="1" w:line="480" w:lineRule="auto"/>
+        <w:ind w:left="15"/>
+        <w:rPr>
+          <w:rFonts w:ascii="Helvetica" w:eastAsia="Times New Roman" w:hAnsi="Helvetica" w:cs="Helvetica"/>
+          <w:color w:val="333333"/>
+          <w:sz w:val="24"/>
+          <w:szCs w:val="24"/>
+        </w:rPr>
+      </w:pPr>
+      <w:r>
+        <w:rPr>
+          <w:rFonts w:ascii="Helvetica" w:eastAsia="Times New Roman" w:hAnsi="Helvetica" w:cs="Helvetica"/>
+          <w:color w:val="333333"/>
+          <w:sz w:val="24"/>
+          <w:szCs w:val="24"/>
+        </w:rPr>
+        <w:tab/>
+        <w:t>Special attention given to UI for the instrument</w:t>
+      </w:r>
+    </w:p>
+    <w:p>
+      <w:pPr>
+        <w:shd w:val="clear" w:color="auto" w:fill="FFFFFF"/>
+        <w:spacing w:before="100" w:beforeAutospacing="1" w:after="100" w:afterAutospacing="1" w:line="480" w:lineRule="auto"/>
+        <w:ind w:left="15"/>
+        <w:rPr>
+          <w:rFonts w:ascii="Helvetica" w:eastAsia="Times New Roman" w:hAnsi="Helvetica" w:cs="Helvetica"/>
+          <w:color w:val="333333"/>
+          <w:sz w:val="24"/>
+          <w:szCs w:val="24"/>
+        </w:rPr>
+      </w:pPr>
+      <w:r>
+        <w:rPr>
+          <w:rFonts w:ascii="Helvetica" w:eastAsia="Times New Roman" w:hAnsi="Helvetica" w:cs="Helvetica"/>
+          <w:color w:val="333333"/>
+          <w:sz w:val="24"/>
+          <w:szCs w:val="24"/>
+        </w:rPr>
+        <w:t>Working with API/Frameworks</w:t>
+      </w:r>
+    </w:p>
+    <w:p>
+      <w:pPr>
+        <w:shd w:val="clear" w:color="auto" w:fill="FFFFFF"/>
+        <w:spacing w:before="100" w:beforeAutospacing="1" w:after="100" w:afterAutospacing="1" w:line="480" w:lineRule="auto"/>
+        <w:ind w:left="15"/>
+        <w:rPr>
+          <w:rFonts w:ascii="Helvetica" w:eastAsia="Times New Roman" w:hAnsi="Helvetica" w:cs="Helvetica"/>
+          <w:color w:val="333333"/>
+          <w:sz w:val="24"/>
+          <w:szCs w:val="24"/>
+        </w:rPr>
+      </w:pPr>
+      <w:r>
+        <w:rPr>
+          <w:rFonts w:ascii="Helvetica" w:eastAsia="Times New Roman" w:hAnsi="Helvetica" w:cs="Helvetica"/>
+          <w:color w:val="333333"/>
+          <w:sz w:val="24"/>
+          <w:szCs w:val="24"/>
+        </w:rPr>
+        <w:tab/>
+        <w:t>Sound</w:t>
+      </w:r>
+    </w:p>
+    <w:p>
+      <w:pPr>
+        <w:shd w:val="clear" w:color="auto" w:fill="FFFFFF"/>
+        <w:spacing w:before="100" w:beforeAutospacing="1" w:after="100" w:afterAutospacing="1" w:line="480" w:lineRule="auto"/>
+        <w:ind w:left="15"/>
+        <w:rPr>
+          <w:rFonts w:ascii="Helvetica" w:eastAsia="Times New Roman" w:hAnsi="Helvetica" w:cs="Helvetica"/>
+          <w:color w:val="333333"/>
+          <w:sz w:val="24"/>
+          <w:szCs w:val="24"/>
+        </w:rPr>
+      </w:pPr>
+      <w:r>
+        <w:rPr>
+          <w:rFonts w:ascii="Helvetica" w:eastAsia="Times New Roman" w:hAnsi="Helvetica" w:cs="Helvetica"/>
+          <w:color w:val="333333"/>
+          <w:sz w:val="24"/>
+          <w:szCs w:val="24"/>
+        </w:rPr>
+        <w:tab/>
+      </w:r>
+      <w:r>
+        <w:rPr>
+          <w:rFonts w:ascii="Helvetica" w:eastAsia="Times New Roman" w:hAnsi="Helvetica" w:cs="Helvetica"/>
+          <w:color w:val="333333"/>
+          <w:sz w:val="24"/>
+          <w:szCs w:val="24"/>
+        </w:rPr>
+        <w:tab/>
+        <w:t>Creation of a proof of concept prototype that accepts a numerical value 0-255 and returns a unique tone upon form submit.</w:t>
+      </w:r>
+    </w:p>
+    <w:p>
+      <w:pPr>
+        <w:shd w:val="clear" w:color="auto" w:fill="FFFFFF"/>
+        <w:spacing w:before="100" w:beforeAutospacing="1" w:after="100" w:afterAutospacing="1" w:line="480" w:lineRule="auto"/>
+        <w:ind w:left="15"/>
+        <w:rPr>
+          <w:rFonts w:ascii="Helvetica" w:eastAsia="Times New Roman" w:hAnsi="Helvetica" w:cs="Helvetica"/>
+          <w:color w:val="333333"/>
+          <w:sz w:val="24"/>
+          <w:szCs w:val="24"/>
+        </w:rPr>
+      </w:pPr>
+      <w:r>
+        <w:rPr>
+          <w:rFonts w:ascii="Helvetica" w:eastAsia="Times New Roman" w:hAnsi="Helvetica" w:cs="Helvetica"/>
+          <w:color w:val="333333"/>
+          <w:sz w:val="24"/>
+          <w:szCs w:val="24"/>
+        </w:rPr>
+        <w:tab/>
+        <w:t>WHOIS/IP Query</w:t>
+      </w:r>
+    </w:p>
+    <w:p>
+      <w:pPr>
+        <w:shd w:val="clear" w:color="auto" w:fill="FFFFFF"/>
+        <w:spacing w:before="100" w:beforeAutospacing="1" w:after="100" w:afterAutospacing="1" w:line="480" w:lineRule="auto"/>
+        <w:ind w:left="15"/>
+        <w:rPr>
+          <w:rFonts w:ascii="Helvetica" w:eastAsia="Times New Roman" w:hAnsi="Helvetica" w:cs="Helvetica"/>
+          <w:color w:val="333333"/>
+          <w:sz w:val="24"/>
+          <w:szCs w:val="24"/>
+        </w:rPr>
+      </w:pPr>
+      <w:r>
+        <w:rPr>
+          <w:rFonts w:ascii="Helvetica" w:eastAsia="Times New Roman" w:hAnsi="Helvetica" w:cs="Helvetica"/>
+          <w:color w:val="333333"/>
+          <w:sz w:val="24"/>
+          <w:szCs w:val="24"/>
+        </w:rPr>
+        <w:tab/>
+      </w:r>
+      <w:r>
+        <w:rPr>
+          <w:rFonts w:ascii="Helvetica" w:eastAsia="Times New Roman" w:hAnsi="Helvetica" w:cs="Helvetica"/>
+          <w:color w:val="333333"/>
+          <w:sz w:val="24"/>
+          <w:szCs w:val="24"/>
+        </w:rPr>
+        <w:tab/>
+        <w:t xml:space="preserve">Creation of a proof of concept prototype that accepts a website </w:t>
       </w:r>
       <w:proofErr w:type="spellStart"/>
       <w:r>
@@ -1430,7 +1951,7 @@
           <w:sz w:val="24"/>
           <w:szCs w:val="24"/>
         </w:rPr>
-        <w:t>a</w:t>
+        <w:t>domain.tld</w:t>
       </w:r>
       <w:proofErr w:type="spellEnd"/>
       <w:r>
@@ -1440,226 +1961,278 @@
           <w:sz w:val="24"/>
           <w:szCs w:val="24"/>
         </w:rPr>
-        <w:t xml:space="preserve"> more</w:t>
-      </w:r>
-      <w:r>
-        <w:rPr>
-          <w:rFonts w:ascii="Helvetica" w:eastAsia="Times New Roman" w:hAnsi="Helvetica" w:cs="Helvetica"/>
-          <w:color w:val="333333"/>
-          <w:sz w:val="24"/>
-          <w:szCs w:val="24"/>
-        </w:rPr>
-        <w:t xml:space="preserve"> efficient manner h regard to semantic and hierarchy design.</w:t>
-      </w:r>
-      <w:r>
-        <w:rPr>
-          <w:rFonts w:ascii="Helvetica" w:eastAsia="Times New Roman" w:hAnsi="Helvetica" w:cs="Helvetica"/>
-          <w:color w:val="333333"/>
-          <w:sz w:val="24"/>
-          <w:szCs w:val="24"/>
-        </w:rPr>
-        <w:t xml:space="preserve"> </w:t>
-      </w:r>
-      <w:r>
-        <w:rPr>
-          <w:rFonts w:ascii="Helvetica" w:eastAsia="Times New Roman" w:hAnsi="Helvetica" w:cs="Helvetica"/>
-          <w:color w:val="333333"/>
-          <w:sz w:val="24"/>
-          <w:szCs w:val="24"/>
-        </w:rPr>
-        <w:t xml:space="preserve">Site’s home page properly introduces the project and offers up simple instructions on the use and purpose of the site. Further </w:t>
-      </w:r>
-      <w:r>
-        <w:rPr>
-          <w:rFonts w:ascii="Helvetica" w:eastAsia="Times New Roman" w:hAnsi="Helvetica" w:cs="Helvetica"/>
+        <w:t xml:space="preserve"> input and returns the IP address upon form submit.</w:t>
+      </w:r>
+    </w:p>
+    <w:p>
+      <w:pPr>
+        <w:shd w:val="clear" w:color="auto" w:fill="FFFFFF"/>
+        <w:spacing w:before="100" w:beforeAutospacing="1" w:after="100" w:afterAutospacing="1" w:line="480" w:lineRule="auto"/>
+        <w:ind w:left="15"/>
+        <w:rPr>
+          <w:rFonts w:ascii="Helvetica" w:eastAsia="Times New Roman" w:hAnsi="Helvetica" w:cs="Helvetica"/>
+          <w:color w:val="333333"/>
+          <w:sz w:val="24"/>
+          <w:szCs w:val="24"/>
+        </w:rPr>
+      </w:pPr>
+    </w:p>
+    <w:p>
+      <w:pPr>
+        <w:shd w:val="clear" w:color="auto" w:fill="FFFFFF"/>
+        <w:spacing w:before="100" w:beforeAutospacing="1" w:after="100" w:afterAutospacing="1" w:line="480" w:lineRule="auto"/>
+        <w:ind w:left="15"/>
+        <w:rPr>
+          <w:rFonts w:ascii="Helvetica" w:eastAsia="Times New Roman" w:hAnsi="Helvetica" w:cs="Helvetica"/>
+          <w:b/>
+          <w:color w:val="333333"/>
+          <w:sz w:val="24"/>
+          <w:szCs w:val="24"/>
+        </w:rPr>
+      </w:pPr>
+      <w:r>
+        <w:rPr>
+          <w:rFonts w:ascii="Helvetica" w:eastAsia="Times New Roman" w:hAnsi="Helvetica" w:cs="Helvetica"/>
+          <w:b/>
           <w:color w:val="333333"/>
           <w:sz w:val="24"/>
           <w:szCs w:val="24"/>
         </w:rPr>
         <w:lastRenderedPageBreak/>
-        <w:t>details available through additional sections (about/references) provide additional details.</w:t>
-      </w:r>
-      <w:r>
-        <w:rPr>
-          <w:rFonts w:ascii="Helvetica" w:eastAsia="Times New Roman" w:hAnsi="Helvetica" w:cs="Helvetica"/>
-          <w:color w:val="333333"/>
-          <w:sz w:val="24"/>
-          <w:szCs w:val="24"/>
-        </w:rPr>
-        <w:t xml:space="preserve"> </w:t>
-      </w:r>
-      <w:r>
-        <w:rPr>
-          <w:rFonts w:ascii="Helvetica" w:eastAsia="Times New Roman" w:hAnsi="Helvetica" w:cs="Helvetica"/>
-          <w:color w:val="333333"/>
-          <w:sz w:val="24"/>
-          <w:szCs w:val="24"/>
-        </w:rPr>
-        <w:t>Site maintains a consistent aesthetic</w:t>
-      </w:r>
-      <w:r>
-        <w:rPr>
-          <w:rFonts w:ascii="Helvetica" w:eastAsia="Times New Roman" w:hAnsi="Helvetica" w:cs="Helvetica"/>
-          <w:color w:val="333333"/>
-          <w:sz w:val="24"/>
-          <w:szCs w:val="24"/>
-        </w:rPr>
-        <w:t xml:space="preserve"> but needs improvement. </w:t>
-      </w:r>
-      <w:r>
-        <w:rPr>
-          <w:rFonts w:ascii="Helvetica" w:eastAsia="Times New Roman" w:hAnsi="Helvetica" w:cs="Helvetica"/>
-          <w:color w:val="333333"/>
-          <w:sz w:val="24"/>
-          <w:szCs w:val="24"/>
-        </w:rPr>
-        <w:t>.</w:t>
-      </w:r>
-    </w:p>
-    <w:p>
-      <w:pPr>
-        <w:shd w:val="clear" w:color="auto" w:fill="FFFFFF"/>
-        <w:spacing w:before="100" w:beforeAutospacing="1" w:after="100" w:afterAutospacing="1" w:line="480" w:lineRule="auto"/>
-        <w:ind w:left="15"/>
-        <w:rPr>
-          <w:rFonts w:ascii="Helvetica" w:eastAsia="Times New Roman" w:hAnsi="Helvetica" w:cs="Helvetica"/>
-          <w:color w:val="333333"/>
-          <w:sz w:val="24"/>
-          <w:szCs w:val="24"/>
-        </w:rPr>
-      </w:pPr>
-      <w:r>
-        <w:rPr>
-          <w:rFonts w:ascii="Helvetica" w:eastAsia="Times New Roman" w:hAnsi="Helvetica" w:cs="Helvetica"/>
-          <w:color w:val="333333"/>
-          <w:sz w:val="24"/>
-          <w:szCs w:val="24"/>
-        </w:rPr>
-        <w:t>C Work</w:t>
-      </w:r>
-    </w:p>
-    <w:p>
-      <w:pPr>
-        <w:shd w:val="clear" w:color="auto" w:fill="FFFFFF"/>
-        <w:spacing w:before="100" w:beforeAutospacing="1" w:after="100" w:afterAutospacing="1" w:line="480" w:lineRule="auto"/>
-        <w:ind w:left="15"/>
-        <w:rPr>
-          <w:rFonts w:ascii="Helvetica" w:eastAsia="Times New Roman" w:hAnsi="Helvetica" w:cs="Helvetica"/>
-          <w:color w:val="333333"/>
-          <w:sz w:val="24"/>
-          <w:szCs w:val="24"/>
-        </w:rPr>
-      </w:pPr>
-      <w:r>
-        <w:rPr>
-          <w:rFonts w:ascii="Helvetica" w:eastAsia="Times New Roman" w:hAnsi="Helvetica" w:cs="Helvetica"/>
-          <w:color w:val="333333"/>
-          <w:sz w:val="24"/>
-          <w:szCs w:val="24"/>
-        </w:rPr>
-        <w:t>Missing some essential functionality described in design document. Concept not fully realized. Usage of site not immediately recognizable. Code is organized in a chaotic and non-intuitive way. Aesthetics are inconsistent or look unfinished.</w:t>
-      </w:r>
-    </w:p>
-    <w:p>
-      <w:pPr>
-        <w:shd w:val="clear" w:color="auto" w:fill="FFFFFF"/>
-        <w:spacing w:before="100" w:beforeAutospacing="1" w:after="100" w:afterAutospacing="1" w:line="480" w:lineRule="auto"/>
-        <w:ind w:left="15"/>
-        <w:rPr>
-          <w:rFonts w:ascii="Helvetica" w:eastAsia="Times New Roman" w:hAnsi="Helvetica" w:cs="Helvetica"/>
-          <w:color w:val="333333"/>
-          <w:sz w:val="24"/>
-          <w:szCs w:val="24"/>
-        </w:rPr>
-      </w:pPr>
-      <w:r>
-        <w:rPr>
-          <w:rFonts w:ascii="Helvetica" w:eastAsia="Times New Roman" w:hAnsi="Helvetica" w:cs="Helvetica"/>
-          <w:color w:val="333333"/>
-          <w:sz w:val="24"/>
-          <w:szCs w:val="24"/>
-        </w:rPr>
-        <w:t>D Work:</w:t>
-      </w:r>
-    </w:p>
-    <w:p>
-      <w:pPr>
-        <w:shd w:val="clear" w:color="auto" w:fill="FFFFFF"/>
-        <w:spacing w:before="100" w:beforeAutospacing="1" w:after="100" w:afterAutospacing="1" w:line="480" w:lineRule="auto"/>
-        <w:ind w:left="15"/>
-        <w:rPr>
-          <w:rFonts w:ascii="Helvetica" w:eastAsia="Times New Roman" w:hAnsi="Helvetica" w:cs="Helvetica"/>
-          <w:color w:val="333333"/>
-          <w:sz w:val="24"/>
-          <w:szCs w:val="24"/>
-        </w:rPr>
-      </w:pPr>
-      <w:r>
-        <w:rPr>
-          <w:rFonts w:ascii="Helvetica" w:eastAsia="Times New Roman" w:hAnsi="Helvetica" w:cs="Helvetica"/>
-          <w:color w:val="333333"/>
-          <w:sz w:val="24"/>
-          <w:szCs w:val="24"/>
-        </w:rPr>
-        <w:t>Project does not function as outlined. Concept not realized. Confusing site organization. Code is unreadable. Aesthetics not consistent.</w:t>
-      </w:r>
-    </w:p>
-    <w:p>
-      <w:pPr>
-        <w:shd w:val="clear" w:color="auto" w:fill="FFFFFF"/>
-        <w:spacing w:before="100" w:beforeAutospacing="1" w:after="100" w:afterAutospacing="1" w:line="480" w:lineRule="auto"/>
-        <w:ind w:left="15"/>
-        <w:rPr>
-          <w:rFonts w:ascii="Helvetica" w:eastAsia="Times New Roman" w:hAnsi="Helvetica" w:cs="Helvetica"/>
-          <w:color w:val="333333"/>
-          <w:sz w:val="24"/>
-          <w:szCs w:val="24"/>
-        </w:rPr>
-      </w:pPr>
-      <w:r>
-        <w:rPr>
-          <w:rFonts w:ascii="Helvetica" w:eastAsia="Times New Roman" w:hAnsi="Helvetica" w:cs="Helvetica"/>
-          <w:color w:val="333333"/>
-          <w:sz w:val="24"/>
-          <w:szCs w:val="24"/>
-        </w:rPr>
-        <w:t>F Work:</w:t>
-      </w:r>
-    </w:p>
-    <w:p>
-      <w:pPr>
-        <w:shd w:val="clear" w:color="auto" w:fill="FFFFFF"/>
-        <w:spacing w:before="100" w:beforeAutospacing="1" w:after="100" w:afterAutospacing="1" w:line="480" w:lineRule="auto"/>
-        <w:ind w:left="15"/>
-        <w:rPr>
-          <w:rFonts w:ascii="Helvetica" w:eastAsia="Times New Roman" w:hAnsi="Helvetica" w:cs="Helvetica"/>
-          <w:color w:val="333333"/>
-          <w:sz w:val="24"/>
-          <w:szCs w:val="24"/>
-        </w:rPr>
-      </w:pPr>
-      <w:r>
-        <w:rPr>
-          <w:rFonts w:ascii="Helvetica" w:eastAsia="Times New Roman" w:hAnsi="Helvetica" w:cs="Helvetica"/>
-          <w:color w:val="333333"/>
-          <w:sz w:val="24"/>
-          <w:szCs w:val="24"/>
-        </w:rPr>
-        <w:t>Missing nearly all qualities outlined in rubric.</w:t>
-      </w:r>
-    </w:p>
-    <w:p>
-      <w:pPr>
-        <w:shd w:val="clear" w:color="auto" w:fill="FFFFFF"/>
-        <w:spacing w:before="100" w:beforeAutospacing="1" w:after="100" w:afterAutospacing="1" w:line="480" w:lineRule="auto"/>
-        <w:ind w:left="15"/>
-        <w:rPr>
-          <w:rFonts w:ascii="Helvetica" w:eastAsia="Times New Roman" w:hAnsi="Helvetica" w:cs="Helvetica"/>
-          <w:color w:val="333333"/>
-          <w:sz w:val="24"/>
-          <w:szCs w:val="24"/>
-        </w:rPr>
-      </w:pPr>
+        <w:t>PHASE 2</w:t>
+      </w:r>
+      <w:r>
+        <w:rPr>
+          <w:rFonts w:ascii="Helvetica" w:eastAsia="Times New Roman" w:hAnsi="Helvetica" w:cs="Helvetica"/>
+          <w:b/>
+          <w:color w:val="333333"/>
+          <w:sz w:val="24"/>
+          <w:szCs w:val="24"/>
+        </w:rPr>
+        <w:t xml:space="preserve"> (Completion by 11/13)</w:t>
+      </w:r>
+    </w:p>
+    <w:p>
+      <w:pPr>
+        <w:shd w:val="clear" w:color="auto" w:fill="FFFFFF"/>
+        <w:spacing w:before="100" w:beforeAutospacing="1" w:after="100" w:afterAutospacing="1" w:line="480" w:lineRule="auto"/>
+        <w:ind w:left="15"/>
+        <w:rPr>
+          <w:rFonts w:ascii="Helvetica" w:eastAsia="Times New Roman" w:hAnsi="Helvetica" w:cs="Helvetica"/>
+          <w:color w:val="333333"/>
+          <w:sz w:val="24"/>
+          <w:szCs w:val="24"/>
+        </w:rPr>
+      </w:pPr>
+      <w:r>
+        <w:rPr>
+          <w:rFonts w:ascii="Helvetica" w:eastAsia="Times New Roman" w:hAnsi="Helvetica" w:cs="Helvetica"/>
+          <w:color w:val="333333"/>
+          <w:sz w:val="24"/>
+          <w:szCs w:val="24"/>
+        </w:rPr>
+        <w:t>Integration of prototypes into live site.</w:t>
+      </w:r>
+    </w:p>
+    <w:p>
+      <w:pPr>
+        <w:shd w:val="clear" w:color="auto" w:fill="FFFFFF"/>
+        <w:spacing w:before="100" w:beforeAutospacing="1" w:after="100" w:afterAutospacing="1" w:line="480" w:lineRule="auto"/>
+        <w:ind w:left="15"/>
+        <w:rPr>
+          <w:rFonts w:ascii="Helvetica" w:eastAsia="Times New Roman" w:hAnsi="Helvetica" w:cs="Helvetica"/>
+          <w:color w:val="333333"/>
+          <w:sz w:val="24"/>
+          <w:szCs w:val="24"/>
+        </w:rPr>
+      </w:pPr>
+      <w:r>
+        <w:rPr>
+          <w:rFonts w:ascii="Helvetica" w:eastAsia="Times New Roman" w:hAnsi="Helvetica" w:cs="Helvetica"/>
+          <w:color w:val="333333"/>
+          <w:sz w:val="24"/>
+          <w:szCs w:val="24"/>
+        </w:rPr>
+        <w:t>Refinement of site/UI design.</w:t>
+      </w:r>
+    </w:p>
+    <w:p>
+      <w:pPr>
+        <w:shd w:val="clear" w:color="auto" w:fill="FFFFFF"/>
+        <w:spacing w:before="100" w:beforeAutospacing="1" w:after="100" w:afterAutospacing="1" w:line="480" w:lineRule="auto"/>
+        <w:ind w:left="15"/>
+        <w:rPr>
+          <w:rFonts w:ascii="Helvetica" w:eastAsia="Times New Roman" w:hAnsi="Helvetica" w:cs="Helvetica"/>
+          <w:color w:val="333333"/>
+          <w:sz w:val="24"/>
+          <w:szCs w:val="24"/>
+        </w:rPr>
+      </w:pPr>
+      <w:r>
+        <w:rPr>
+          <w:rFonts w:ascii="Helvetica" w:eastAsia="Times New Roman" w:hAnsi="Helvetica" w:cs="Helvetica"/>
+          <w:color w:val="333333"/>
+          <w:sz w:val="24"/>
+          <w:szCs w:val="24"/>
+        </w:rPr>
+        <w:t>Extensive testing to identify bugs.</w:t>
+      </w:r>
+    </w:p>
+    <w:p>
+      <w:pPr>
+        <w:shd w:val="clear" w:color="auto" w:fill="FFFFFF"/>
+        <w:spacing w:before="100" w:beforeAutospacing="1" w:after="100" w:afterAutospacing="1" w:line="480" w:lineRule="auto"/>
+        <w:ind w:left="15"/>
+        <w:rPr>
+          <w:rFonts w:ascii="Helvetica" w:eastAsia="Times New Roman" w:hAnsi="Helvetica" w:cs="Helvetica"/>
+          <w:color w:val="333333"/>
+          <w:sz w:val="24"/>
+          <w:szCs w:val="24"/>
+        </w:rPr>
+      </w:pPr>
+      <w:r>
+        <w:rPr>
+          <w:rFonts w:ascii="Helvetica" w:eastAsia="Times New Roman" w:hAnsi="Helvetica" w:cs="Helvetica"/>
+          <w:b/>
+          <w:color w:val="333333"/>
+          <w:sz w:val="24"/>
+          <w:szCs w:val="24"/>
+        </w:rPr>
+        <w:t>PHASE 3</w:t>
+      </w:r>
+      <w:r>
+        <w:rPr>
+          <w:rFonts w:ascii="Helvetica" w:eastAsia="Times New Roman" w:hAnsi="Helvetica" w:cs="Helvetica"/>
+          <w:b/>
+          <w:color w:val="333333"/>
+          <w:sz w:val="24"/>
+          <w:szCs w:val="24"/>
+        </w:rPr>
+        <w:t xml:space="preserve"> (Project completion by 11/20, remaining time left for stretch goals)</w:t>
+      </w:r>
+    </w:p>
+    <w:p>
+      <w:pPr>
+        <w:shd w:val="clear" w:color="auto" w:fill="FFFFFF"/>
+        <w:spacing w:before="100" w:beforeAutospacing="1" w:after="100" w:afterAutospacing="1" w:line="480" w:lineRule="auto"/>
+        <w:ind w:left="15"/>
+        <w:rPr>
+          <w:rFonts w:ascii="Helvetica" w:eastAsia="Times New Roman" w:hAnsi="Helvetica" w:cs="Helvetica"/>
+          <w:color w:val="333333"/>
+          <w:sz w:val="24"/>
+          <w:szCs w:val="24"/>
+        </w:rPr>
+      </w:pPr>
+      <w:r>
+        <w:rPr>
+          <w:rFonts w:ascii="Helvetica" w:eastAsia="Times New Roman" w:hAnsi="Helvetica" w:cs="Helvetica"/>
+          <w:color w:val="333333"/>
+          <w:sz w:val="24"/>
+          <w:szCs w:val="24"/>
+        </w:rPr>
+        <w:t>Refinement of code/removal of bugs.</w:t>
+      </w:r>
+    </w:p>
+    <w:p>
+      <w:pPr>
+        <w:shd w:val="clear" w:color="auto" w:fill="FFFFFF"/>
+        <w:spacing w:before="100" w:beforeAutospacing="1" w:after="100" w:afterAutospacing="1" w:line="480" w:lineRule="auto"/>
+        <w:ind w:left="15"/>
+        <w:rPr>
+          <w:rFonts w:ascii="Helvetica" w:eastAsia="Times New Roman" w:hAnsi="Helvetica" w:cs="Helvetica"/>
+          <w:color w:val="333333"/>
+          <w:sz w:val="24"/>
+          <w:szCs w:val="24"/>
+        </w:rPr>
+      </w:pPr>
+      <w:r>
+        <w:rPr>
+          <w:rFonts w:ascii="Helvetica" w:eastAsia="Times New Roman" w:hAnsi="Helvetica" w:cs="Helvetica"/>
+          <w:color w:val="333333"/>
+          <w:sz w:val="24"/>
+          <w:szCs w:val="24"/>
+        </w:rPr>
+        <w:t>Refinement of site/UI design.</w:t>
+      </w:r>
+    </w:p>
+    <w:p>
+      <w:pPr>
+        <w:shd w:val="clear" w:color="auto" w:fill="FFFFFF"/>
+        <w:spacing w:before="100" w:beforeAutospacing="1" w:after="100" w:afterAutospacing="1" w:line="480" w:lineRule="auto"/>
+        <w:ind w:left="15"/>
+        <w:rPr>
+          <w:rFonts w:ascii="Helvetica" w:eastAsia="Times New Roman" w:hAnsi="Helvetica" w:cs="Helvetica"/>
+          <w:color w:val="333333"/>
+          <w:sz w:val="24"/>
+          <w:szCs w:val="24"/>
+        </w:rPr>
+      </w:pPr>
+      <w:r>
+        <w:rPr>
+          <w:rFonts w:ascii="Helvetica" w:eastAsia="Times New Roman" w:hAnsi="Helvetica" w:cs="Helvetica"/>
+          <w:color w:val="333333"/>
+          <w:sz w:val="24"/>
+          <w:szCs w:val="24"/>
+        </w:rPr>
+        <w:t>Analysis of remaining time and feasibility of stretch goals. Save function having the highest priority.</w:t>
+      </w:r>
+    </w:p>
+    <w:p>
+      <w:pPr>
+        <w:shd w:val="clear" w:color="auto" w:fill="FFFFFF"/>
+        <w:spacing w:before="100" w:beforeAutospacing="1" w:after="100" w:afterAutospacing="1" w:line="480" w:lineRule="auto"/>
+        <w:ind w:left="15"/>
+        <w:rPr>
+          <w:rFonts w:ascii="Helvetica" w:eastAsia="Times New Roman" w:hAnsi="Helvetica" w:cs="Helvetica"/>
+          <w:color w:val="333333"/>
+          <w:sz w:val="24"/>
+          <w:szCs w:val="24"/>
+        </w:rPr>
+      </w:pPr>
+      <w:r>
+        <w:rPr>
+          <w:rFonts w:ascii="Helvetica" w:eastAsia="Times New Roman" w:hAnsi="Helvetica" w:cs="Helvetica"/>
+          <w:color w:val="333333"/>
+          <w:sz w:val="24"/>
+          <w:szCs w:val="24"/>
+        </w:rPr>
+        <w:t>Project Delivery.</w:t>
+      </w:r>
+    </w:p>
+    <w:p>
+      <w:pPr>
+        <w:shd w:val="clear" w:color="auto" w:fill="FFFFFF"/>
+        <w:spacing w:before="100" w:beforeAutospacing="1" w:after="100" w:afterAutospacing="1" w:line="480" w:lineRule="auto"/>
+        <w:ind w:left="15"/>
+        <w:rPr>
+          <w:rFonts w:ascii="Helvetica" w:eastAsia="Times New Roman" w:hAnsi="Helvetica" w:cs="Helvetica"/>
+          <w:color w:val="333333"/>
+          <w:sz w:val="24"/>
+          <w:szCs w:val="24"/>
+        </w:rPr>
+      </w:pPr>
+    </w:p>
+    <w:p>
+      <w:pPr>
+        <w:shd w:val="clear" w:color="auto" w:fill="FFFFFF"/>
+        <w:spacing w:before="100" w:beforeAutospacing="1" w:after="100" w:afterAutospacing="1" w:line="480" w:lineRule="auto"/>
+        <w:ind w:left="15"/>
+        <w:rPr>
+          <w:rFonts w:ascii="Helvetica" w:eastAsia="Times New Roman" w:hAnsi="Helvetica" w:cs="Helvetica"/>
+          <w:color w:val="333333"/>
+          <w:sz w:val="24"/>
+          <w:szCs w:val="24"/>
+        </w:rPr>
+      </w:pPr>
+      <w:r>
+        <w:rPr>
+          <w:rFonts w:ascii="Helvetica" w:eastAsia="Times New Roman" w:hAnsi="Helvetica" w:cs="Helvetica"/>
+          <w:color w:val="333333"/>
+          <w:sz w:val="24"/>
+          <w:szCs w:val="24"/>
+        </w:rPr>
+        <w:tab/>
+      </w:r>
     </w:p>
     <w:p>
       <w:pPr>
@@ -1796,7 +2369,7 @@
           <w:rPr>
             <w:noProof/>
           </w:rPr>
-          <w:t>8</w:t>
+          <w:t>9</w:t>
         </w:r>
         <w:r>
           <w:rPr>

</xml_diff>